<commit_message>
Possibilité de quitter MenuPrincipal
+ changement format date
</commit_message>
<xml_diff>
--- a/grilleEvaluationsComplété.docx
+++ b/grilleEvaluationsComplété.docx
@@ -1275,18 +1275,7 @@
           <w:sz w:val="22"/>
           <w:shd w:fill="auto" w:val="clear"/>
         </w:rPr>
-        <w:t xml:space="preserve">= </w:t>
-      </w:r>
-      <w:r>
-        <w:rPr>
-          <w:rFonts w:ascii="Tahoma" w:hAnsi="Tahoma" w:cs="Tahoma" w:eastAsia="Tahoma"/>
-          <w:color w:val="auto"/>
-          <w:spacing w:val="0"/>
-          <w:position w:val="0"/>
-          <w:sz w:val="22"/>
-          <w:shd w:fill="auto" w:val="clear"/>
-        </w:rPr>
-        <w:t xml:space="preserve">ProjetFactory, l. 13 (String et Callable) / l. 22 (JavaModel)</w:t>
+        <w:t xml:space="preserve">= ProjetFactory, l. 13 (String et Callable) / l. 22 (JavaModel)</w:t>
       </w:r>
     </w:p>
     <w:p>
@@ -1364,7 +1353,7 @@
       <w:pPr>
         <w:numPr>
           <w:ilvl w:val="0"/>
-          <w:numId w:val="19"/>
+          <w:numId w:val="16"/>
         </w:numPr>
         <w:spacing w:before="0" w:after="120" w:line="240"/>
         <w:ind w:right="0" w:left="720" w:hanging="360"/>
@@ -1405,7 +1394,7 @@
       <w:pPr>
         <w:numPr>
           <w:ilvl w:val="0"/>
-          <w:numId w:val="19"/>
+          <w:numId w:val="16"/>
         </w:numPr>
         <w:spacing w:before="0" w:after="120" w:line="240"/>
         <w:ind w:right="0" w:left="720" w:hanging="360"/>
@@ -1446,7 +1435,7 @@
       <w:pPr>
         <w:numPr>
           <w:ilvl w:val="0"/>
-          <w:numId w:val="19"/>
+          <w:numId w:val="16"/>
         </w:numPr>
         <w:spacing w:before="0" w:after="120" w:line="240"/>
         <w:ind w:right="0" w:left="720" w:hanging="360"/>
@@ -1487,7 +1476,7 @@
       <w:pPr>
         <w:numPr>
           <w:ilvl w:val="0"/>
-          <w:numId w:val="19"/>
+          <w:numId w:val="16"/>
         </w:numPr>
         <w:spacing w:before="0" w:after="120" w:line="240"/>
         <w:ind w:right="0" w:left="720" w:hanging="360"/>
@@ -1528,7 +1517,7 @@
       <w:pPr>
         <w:numPr>
           <w:ilvl w:val="0"/>
-          <w:numId w:val="19"/>
+          <w:numId w:val="16"/>
         </w:numPr>
         <w:spacing w:before="0" w:after="120" w:line="240"/>
         <w:ind w:right="0" w:left="720" w:hanging="360"/>
@@ -1599,7 +1588,7 @@
       <w:pPr>
         <w:numPr>
           <w:ilvl w:val="0"/>
-          <w:numId w:val="21"/>
+          <w:numId w:val="18"/>
         </w:numPr>
         <w:spacing w:before="0" w:after="120" w:line="240"/>
         <w:ind w:right="0" w:left="720" w:hanging="360"/>
@@ -1640,28 +1629,28 @@
       <w:pPr>
         <w:numPr>
           <w:ilvl w:val="0"/>
-          <w:numId w:val="21"/>
-        </w:numPr>
-        <w:spacing w:before="0" w:after="120" w:line="240"/>
-        <w:ind w:right="0" w:left="720" w:hanging="360"/>
-        <w:jc w:val="left"/>
-        <w:rPr>
-          <w:rFonts w:ascii="Tahoma" w:hAnsi="Tahoma" w:cs="Tahoma" w:eastAsia="Tahoma"/>
-          <w:color w:val="auto"/>
-          <w:spacing w:val="0"/>
-          <w:position w:val="0"/>
-          <w:sz w:val="22"/>
-          <w:shd w:fill="auto" w:val="clear"/>
-        </w:rPr>
-      </w:pPr>
-      <w:r>
-        <w:rPr>
-          <w:rFonts w:ascii="Tahoma" w:hAnsi="Tahoma" w:cs="Tahoma" w:eastAsia="Tahoma"/>
-          <w:color w:val="auto"/>
-          <w:spacing w:val="0"/>
-          <w:position w:val="0"/>
-          <w:sz w:val="22"/>
-          <w:shd w:fill="FFFF00" w:val="clear"/>
+          <w:numId w:val="18"/>
+        </w:numPr>
+        <w:spacing w:before="0" w:after="120" w:line="240"/>
+        <w:ind w:right="0" w:left="720" w:hanging="360"/>
+        <w:jc w:val="left"/>
+        <w:rPr>
+          <w:rFonts w:ascii="Tahoma" w:hAnsi="Tahoma" w:cs="Tahoma" w:eastAsia="Tahoma"/>
+          <w:color w:val="auto"/>
+          <w:spacing w:val="0"/>
+          <w:position w:val="0"/>
+          <w:sz w:val="22"/>
+          <w:shd w:fill="auto" w:val="clear"/>
+        </w:rPr>
+      </w:pPr>
+      <w:r>
+        <w:rPr>
+          <w:rFonts w:ascii="Tahoma" w:hAnsi="Tahoma" w:cs="Tahoma" w:eastAsia="Tahoma"/>
+          <w:color w:val="auto"/>
+          <w:spacing w:val="0"/>
+          <w:position w:val="0"/>
+          <w:sz w:val="22"/>
+          <w:shd w:fill="00FFFF" w:val="clear"/>
         </w:rPr>
         <w:t xml:space="preserve">Throw</w:t>
       </w:r>
@@ -1681,7 +1670,7 @@
       <w:pPr>
         <w:numPr>
           <w:ilvl w:val="0"/>
-          <w:numId w:val="21"/>
+          <w:numId w:val="18"/>
         </w:numPr>
         <w:spacing w:before="0" w:after="120" w:line="240"/>
         <w:ind w:right="0" w:left="720" w:hanging="360"/>
@@ -1752,7 +1741,7 @@
       <w:pPr>
         <w:numPr>
           <w:ilvl w:val="0"/>
-          <w:numId w:val="23"/>
+          <w:numId w:val="20"/>
         </w:numPr>
         <w:spacing w:before="0" w:after="120" w:line="240"/>
         <w:ind w:right="0" w:left="720" w:hanging="360"/>
@@ -1793,7 +1782,7 @@
       <w:pPr>
         <w:numPr>
           <w:ilvl w:val="0"/>
-          <w:numId w:val="23"/>
+          <w:numId w:val="20"/>
         </w:numPr>
         <w:spacing w:before="0" w:after="120" w:line="240"/>
         <w:ind w:right="0" w:left="720" w:hanging="360"/>
@@ -1834,7 +1823,7 @@
       <w:pPr>
         <w:numPr>
           <w:ilvl w:val="0"/>
-          <w:numId w:val="23"/>
+          <w:numId w:val="20"/>
         </w:numPr>
         <w:spacing w:before="0" w:after="120" w:line="240"/>
         <w:ind w:right="0" w:left="720" w:hanging="360"/>
@@ -1875,7 +1864,7 @@
       <w:pPr>
         <w:numPr>
           <w:ilvl w:val="0"/>
-          <w:numId w:val="23"/>
+          <w:numId w:val="20"/>
         </w:numPr>
         <w:spacing w:before="0" w:after="120" w:line="240"/>
         <w:ind w:right="0" w:left="720" w:hanging="360"/>
@@ -1916,7 +1905,7 @@
       <w:pPr>
         <w:numPr>
           <w:ilvl w:val="0"/>
-          <w:numId w:val="23"/>
+          <w:numId w:val="20"/>
         </w:numPr>
         <w:spacing w:before="0" w:after="120" w:line="240"/>
         <w:ind w:right="0" w:left="720" w:hanging="360"/>
@@ -2066,13 +2055,13 @@
   <w:num w:numId="14">
     <w:abstractNumId w:val="18"/>
   </w:num>
-  <w:num w:numId="19">
+  <w:num w:numId="16">
     <w:abstractNumId w:val="12"/>
   </w:num>
-  <w:num w:numId="21">
+  <w:num w:numId="18">
     <w:abstractNumId w:val="6"/>
   </w:num>
-  <w:num w:numId="23">
+  <w:num w:numId="20">
     <w:abstractNumId w:val="0"/>
   </w:num>
 </w:numbering>

</xml_diff>